<commit_message>
20200210 - early afternoon
</commit_message>
<xml_diff>
--- a/purchase-workflow-11.0/purchase_docx/wizard/templates/suratpesanan_specific.docx
+++ b/purchase-workflow-11.0/purchase_docx/wizard/templates/suratpesanan_specific.docx
@@ -663,7 +663,7 @@
         <w:trPr>
           <w:gridAfter w:val="2"/>
           <w:wAfter w:w="215" w:type="dxa"/>
-          <w:trHeight w:val="1133"/>
+          <w:trHeight w:val="242"/>
         </w:trPr>
         <w:tc>
           <w:tcPr>
@@ -712,6 +712,8 @@
             <w:r>
               <w:t>’)}}</w:t>
             </w:r>
+            <w:bookmarkStart w:id="0" w:name="_GoBack"/>
+            <w:bookmarkEnd w:id="0"/>
           </w:p>
           <w:tbl>
             <w:tblPr>
@@ -1302,8 +1304,6 @@
                 <w:rFonts w:ascii="Courier New" w:hAnsi="Courier New" w:cs="Courier New"/>
               </w:rPr>
             </w:pPr>
-            <w:bookmarkStart w:id="0" w:name="_GoBack"/>
-            <w:bookmarkEnd w:id="0"/>
             <w:r>
               <w:rPr>
                 <w:rFonts w:ascii="Courier New" w:hAnsi="Courier New" w:cs="Courier New"/>

</xml_diff>